<commit_message>
Modified on 05.02.2020 @ 14.37 hrs
</commit_message>
<xml_diff>
--- a/2_Legal conditions.docx
+++ b/2_Legal conditions.docx
@@ -471,16 +471,14 @@
           <w:strike/>
         </w:rPr>
       </w:pPr>
-    </w:p>
-    <w:p>
-      <w:pPr>
-        <w:pStyle w:val="Listenabsatz"/>
-        <w:spacing w:line="276" w:lineRule="auto"/>
-        <w:jc w:val="both"/>
-        <w:rPr>
-          <w:strike/>
-        </w:rPr>
-      </w:pPr>
+      <w:r>
+        <w:rPr>
+          <w:strike/>
+        </w:rPr>
+        <w:t>ADDED AND MODIFIED</w:t>
+      </w:r>
+      <w:bookmarkStart w:id="0" w:name="_GoBack"/>
+      <w:bookmarkEnd w:id="0"/>
     </w:p>
     <w:p>
       <w:pPr>
@@ -975,8 +973,6 @@
         <w:spacing w:line="276" w:lineRule="auto"/>
         <w:ind w:hanging="436"/>
       </w:pPr>
-      <w:bookmarkStart w:id="0" w:name="_GoBack"/>
-      <w:bookmarkEnd w:id="0"/>
     </w:p>
     <w:p>
       <w:pPr>

</xml_diff>